<commit_message>
update figures and manuscript text
</commit_message>
<xml_diff>
--- a/docs/manuscript/Manuscript.docx
+++ b/docs/manuscript/Manuscript.docx
@@ -3748,19 +3748,17 @@
         </w:rPr>
         <w:t xml:space="preserve"> applying the </w:t>
       </w:r>
-      <w:proofErr w:type="spellStart"/>
-      <w:r>
-        <w:rPr>
-          <w:rFonts w:asciiTheme="majorHAnsi" w:hAnsiTheme="majorHAnsi"/>
-        </w:rPr>
-        <w:t>Benjamini</w:t>
-      </w:r>
-      <w:proofErr w:type="spellEnd"/>
-      <w:r>
-        <w:rPr>
-          <w:rFonts w:asciiTheme="majorHAnsi" w:hAnsiTheme="majorHAnsi"/>
-        </w:rPr>
-        <w:t>-Hochberg correction for multiple testing</w:t>
+      <w:r>
+        <w:rPr>
+          <w:rFonts w:asciiTheme="majorHAnsi" w:hAnsiTheme="majorHAnsi"/>
+        </w:rPr>
+        <w:t xml:space="preserve">Holm </w:t>
+      </w:r>
+      <w:r>
+        <w:rPr>
+          <w:rFonts w:asciiTheme="majorHAnsi" w:hAnsiTheme="majorHAnsi"/>
+        </w:rPr>
+        <w:t>correction for multiple testing</w:t>
       </w:r>
       <w:r>
         <w:rPr>
@@ -4394,7 +4392,13 @@
         <w:rPr>
           <w:rFonts w:asciiTheme="majorHAnsi" w:hAnsiTheme="majorHAnsi"/>
         </w:rPr>
-        <w:t xml:space="preserve">, </w:t>
+        <w:t xml:space="preserve"> or</w:t>
+      </w:r>
+      <w:r>
+        <w:rPr>
+          <w:rFonts w:asciiTheme="majorHAnsi" w:hAnsiTheme="majorHAnsi"/>
+        </w:rPr>
+        <w:t xml:space="preserve"> </w:t>
       </w:r>
       <w:r>
         <w:rPr>
@@ -4406,13 +4410,7 @@
         <w:rPr>
           <w:rFonts w:asciiTheme="majorHAnsi" w:hAnsiTheme="majorHAnsi"/>
         </w:rPr>
-        <w:t xml:space="preserve"> or </w:t>
-      </w:r>
-      <w:r>
-        <w:rPr>
-          <w:rFonts w:asciiTheme="majorHAnsi" w:hAnsiTheme="majorHAnsi"/>
-        </w:rPr>
-        <w:t xml:space="preserve">is </w:t>
+        <w:t xml:space="preserve">. Features will be </w:t>
       </w:r>
       <w:r>
         <w:rPr>
@@ -4424,13 +4422,40 @@
         <w:rPr>
           <w:rFonts w:asciiTheme="majorHAnsi" w:hAnsiTheme="majorHAnsi"/>
         </w:rPr>
-        <w:t xml:space="preserve">. The typing can be </w:t>
-      </w:r>
-      <w:r>
-        <w:rPr>
-          <w:rFonts w:asciiTheme="majorHAnsi" w:hAnsiTheme="majorHAnsi"/>
-        </w:rPr>
-        <w:t xml:space="preserve">user-defined or </w:t>
+        <w:t xml:space="preserve"> according user input parameters such as the minimum number of samples (</w:t>
+      </w:r>
+      <w:proofErr w:type="spellStart"/>
+      <w:r>
+        <w:rPr>
+          <w:rFonts w:asciiTheme="majorHAnsi" w:hAnsiTheme="majorHAnsi"/>
+        </w:rPr>
+        <w:t>y</w:t>
+      </w:r>
+      <w:r>
+        <w:rPr>
+          <w:rFonts w:asciiTheme="majorHAnsi" w:hAnsiTheme="majorHAnsi"/>
+          <w:vertAlign w:val="subscript"/>
+        </w:rPr>
+        <w:t>min</w:t>
+      </w:r>
+      <w:proofErr w:type="spellEnd"/>
+      <w:r>
+        <w:rPr>
+          <w:rFonts w:asciiTheme="majorHAnsi" w:hAnsiTheme="majorHAnsi"/>
+        </w:rPr>
+        <w:t>)</w:t>
+      </w:r>
+      <w:r>
+        <w:rPr>
+          <w:rFonts w:asciiTheme="majorHAnsi" w:hAnsiTheme="majorHAnsi"/>
+        </w:rPr>
+        <w:t xml:space="preserve">. The typing </w:t>
+      </w:r>
+      <w:r>
+        <w:rPr>
+          <w:rFonts w:asciiTheme="majorHAnsi" w:hAnsiTheme="majorHAnsi"/>
+        </w:rPr>
+        <w:t xml:space="preserve">of features is </w:t>
       </w:r>
       <w:r>
         <w:rPr>
@@ -4466,6 +4491,18 @@
         <w:rPr>
           <w:rFonts w:asciiTheme="majorHAnsi" w:hAnsiTheme="majorHAnsi"/>
         </w:rPr>
+        <w:t xml:space="preserve"> or can be </w:t>
+      </w:r>
+      <w:r>
+        <w:rPr>
+          <w:rFonts w:asciiTheme="majorHAnsi" w:hAnsiTheme="majorHAnsi"/>
+        </w:rPr>
+        <w:t>user-defined</w:t>
+      </w:r>
+      <w:r>
+        <w:rPr>
+          <w:rFonts w:asciiTheme="majorHAnsi" w:hAnsiTheme="majorHAnsi"/>
+        </w:rPr>
         <w:t>.</w:t>
       </w:r>
       <w:r>
@@ -4478,13 +4515,13 @@
         <w:rPr>
           <w:rFonts w:asciiTheme="majorHAnsi" w:hAnsiTheme="majorHAnsi"/>
         </w:rPr>
-        <w:t xml:space="preserve">In </w:t>
-      </w:r>
-      <w:r>
-        <w:rPr>
-          <w:rFonts w:asciiTheme="majorHAnsi" w:hAnsiTheme="majorHAnsi"/>
-        </w:rPr>
-        <w:t xml:space="preserve">the latter case, features are set to </w:t>
+        <w:t xml:space="preserve">For automatic typing, </w:t>
+      </w:r>
+      <w:r>
+        <w:rPr>
+          <w:rFonts w:asciiTheme="majorHAnsi" w:hAnsiTheme="majorHAnsi"/>
+        </w:rPr>
+        <w:t xml:space="preserve">features are set to </w:t>
       </w:r>
       <w:r>
         <w:rPr>
@@ -5254,7 +5291,13 @@
         <w:rPr>
           <w:rFonts w:asciiTheme="majorHAnsi" w:hAnsiTheme="majorHAnsi"/>
         </w:rPr>
-        <w:t xml:space="preserve">for which </w:t>
+        <w:t>for which</w:t>
+      </w:r>
+      <w:r>
+        <w:rPr>
+          <w:rFonts w:asciiTheme="majorHAnsi" w:hAnsiTheme="majorHAnsi"/>
+        </w:rPr>
+        <w:t xml:space="preserve"> </w:t>
       </w:r>
       <w:r>
         <w:rPr>
@@ -5267,11 +5310,9 @@
       <w:r>
         <w:rPr>
           <w:rFonts w:asciiTheme="majorHAnsi" w:hAnsiTheme="majorHAnsi"/>
-          <w:i/>
-          <w:iCs/>
-          <w:vertAlign w:val="superscript"/>
-        </w:rPr>
-        <w:t>i</w:t>
+          <w:vertAlign w:val="subscript"/>
+        </w:rPr>
+        <w:t>c</w:t>
       </w:r>
       <w:r>
         <w:rPr>
@@ -6598,6 +6639,7 @@
         </w:rPr>
         <w:t xml:space="preserve"> </w:t>
       </w:r>
+      <w:proofErr w:type="spellStart"/>
       <w:r>
         <w:rPr>
           <w:rFonts w:asciiTheme="majorHAnsi" w:hAnsiTheme="majorHAnsi"/>
@@ -6606,6 +6648,217 @@
         </w:rPr>
         <w:t>X</w:t>
       </w:r>
+      <w:r>
+        <w:rPr>
+          <w:rFonts w:asciiTheme="majorHAnsi" w:hAnsiTheme="majorHAnsi"/>
+          <w:vertAlign w:val="subscript"/>
+        </w:rPr>
+        <w:t>d</w:t>
+      </w:r>
+      <w:proofErr w:type="spellEnd"/>
+      <w:r>
+        <w:rPr>
+          <w:rFonts w:asciiTheme="majorHAnsi" w:hAnsiTheme="majorHAnsi"/>
+        </w:rPr>
+        <w:t>. T</w:t>
+      </w:r>
+      <w:r>
+        <w:rPr>
+          <w:rFonts w:asciiTheme="majorHAnsi" w:hAnsiTheme="majorHAnsi"/>
+        </w:rPr>
+        <w:t xml:space="preserve">he hypergeometric </w:t>
+      </w:r>
+      <w:r>
+        <w:rPr>
+          <w:rFonts w:asciiTheme="majorHAnsi" w:hAnsiTheme="majorHAnsi"/>
+          <w:i/>
+          <w:iCs/>
+        </w:rPr>
+        <w:t>P</w:t>
+      </w:r>
+      <w:r>
+        <w:rPr>
+          <w:rFonts w:asciiTheme="majorHAnsi" w:hAnsiTheme="majorHAnsi"/>
+        </w:rPr>
+        <w:t xml:space="preserve">-value </w:t>
+      </w:r>
+      <w:r>
+        <w:rPr>
+          <w:rFonts w:asciiTheme="majorHAnsi" w:hAnsiTheme="majorHAnsi"/>
+        </w:rPr>
+        <w:t xml:space="preserve">between feature </w:t>
+      </w:r>
+      <w:proofErr w:type="spellStart"/>
+      <w:r>
+        <w:rPr>
+          <w:rFonts w:asciiTheme="majorHAnsi" w:hAnsiTheme="majorHAnsi"/>
+          <w:i/>
+          <w:iCs/>
+        </w:rPr>
+        <w:t>X</w:t>
+      </w:r>
+      <w:r>
+        <w:rPr>
+          <w:rFonts w:asciiTheme="majorHAnsi" w:hAnsiTheme="majorHAnsi"/>
+          <w:vertAlign w:val="subscript"/>
+        </w:rPr>
+        <w:t>d</w:t>
+      </w:r>
+      <w:proofErr w:type="spellEnd"/>
+      <w:r>
+        <w:rPr>
+          <w:rFonts w:asciiTheme="majorHAnsi" w:hAnsiTheme="majorHAnsi"/>
+        </w:rPr>
+        <w:t xml:space="preserve"> and feature </w:t>
+      </w:r>
+      <w:r>
+        <w:rPr>
+          <w:rFonts w:asciiTheme="majorHAnsi" w:hAnsiTheme="majorHAnsi"/>
+          <w:i/>
+          <w:iCs/>
+        </w:rPr>
+        <w:t>X</w:t>
+      </w:r>
+      <w:r>
+        <w:rPr>
+          <w:rFonts w:asciiTheme="majorHAnsi" w:hAnsiTheme="majorHAnsi"/>
+          <w:vertAlign w:val="subscript"/>
+        </w:rPr>
+        <w:t>c</w:t>
+      </w:r>
+      <w:r>
+        <w:rPr>
+          <w:rFonts w:asciiTheme="majorHAnsi" w:hAnsiTheme="majorHAnsi"/>
+        </w:rPr>
+        <w:t xml:space="preserve">, </w:t>
+      </w:r>
+      <w:r>
+        <w:rPr>
+          <w:rFonts w:asciiTheme="majorHAnsi" w:hAnsiTheme="majorHAnsi"/>
+        </w:rPr>
+        <w:t>is calculated as the probability of randomly drawing</w:t>
+      </w:r>
+      <w:r>
+        <w:rPr>
+          <w:rFonts w:asciiTheme="majorHAnsi" w:hAnsiTheme="majorHAnsi"/>
+        </w:rPr>
+        <w:t xml:space="preserve"> </w:t>
+      </w:r>
+      <w:r>
+        <w:rPr>
+          <w:rFonts w:asciiTheme="majorHAnsi" w:hAnsiTheme="majorHAnsi"/>
+          <w:i/>
+          <w:iCs/>
+        </w:rPr>
+        <w:t>x</w:t>
+      </w:r>
+      <w:r>
+        <w:rPr>
+          <w:rFonts w:asciiTheme="majorHAnsi" w:hAnsiTheme="majorHAnsi"/>
+        </w:rPr>
+        <w:t xml:space="preserve"> or more successes</w:t>
+      </w:r>
+      <w:r>
+        <w:rPr>
+          <w:rFonts w:asciiTheme="majorHAnsi" w:hAnsiTheme="majorHAnsi"/>
+        </w:rPr>
+        <w:t xml:space="preserve"> </w:t>
+      </w:r>
+      <w:r>
+        <w:rPr>
+          <w:rFonts w:asciiTheme="majorHAnsi" w:hAnsiTheme="majorHAnsi"/>
+        </w:rPr>
+        <w:t xml:space="preserve">from the population in </w:t>
+      </w:r>
+      <w:r>
+        <w:rPr>
+          <w:rFonts w:asciiTheme="majorHAnsi" w:hAnsiTheme="majorHAnsi"/>
+          <w:i/>
+          <w:iCs/>
+        </w:rPr>
+        <w:t>n</w:t>
+      </w:r>
+      <w:r>
+        <w:rPr>
+          <w:rFonts w:asciiTheme="majorHAnsi" w:hAnsiTheme="majorHAnsi"/>
+        </w:rPr>
+        <w:t xml:space="preserve"> total draws</w:t>
+      </w:r>
+      <w:r>
+        <w:rPr>
+          <w:rFonts w:asciiTheme="majorHAnsi" w:hAnsiTheme="majorHAnsi"/>
+        </w:rPr>
+        <w:t xml:space="preserve"> with</w:t>
+      </w:r>
+      <w:r>
+        <w:rPr>
+          <w:rFonts w:asciiTheme="majorHAnsi" w:hAnsiTheme="majorHAnsi"/>
+        </w:rPr>
+        <w:t xml:space="preserve"> population </w:t>
+      </w:r>
+      <w:r>
+        <w:rPr>
+          <w:rFonts w:asciiTheme="majorHAnsi" w:hAnsiTheme="majorHAnsi"/>
+        </w:rPr>
+        <w:t xml:space="preserve">size </w:t>
+      </w:r>
+      <w:r>
+        <w:rPr>
+          <w:rFonts w:asciiTheme="majorHAnsi" w:hAnsiTheme="majorHAnsi"/>
+          <w:i/>
+          <w:iCs/>
+        </w:rPr>
+        <w:t>N</w:t>
+      </w:r>
+      <w:r>
+        <w:rPr>
+          <w:rFonts w:asciiTheme="majorHAnsi" w:hAnsiTheme="majorHAnsi"/>
+        </w:rPr>
+        <w:t xml:space="preserve"> containing </w:t>
+      </w:r>
+      <w:r>
+        <w:rPr>
+          <w:rFonts w:asciiTheme="majorHAnsi" w:hAnsiTheme="majorHAnsi"/>
+          <w:i/>
+          <w:iCs/>
+        </w:rPr>
+        <w:t>K</w:t>
+      </w:r>
+      <w:r>
+        <w:rPr>
+          <w:rFonts w:asciiTheme="majorHAnsi" w:hAnsiTheme="majorHAnsi"/>
+        </w:rPr>
+        <w:t xml:space="preserve"> successes.</w:t>
+      </w:r>
+      <w:r>
+        <w:rPr>
+          <w:rFonts w:asciiTheme="majorHAnsi" w:hAnsiTheme="majorHAnsi"/>
+        </w:rPr>
+        <w:t xml:space="preserve"> </w:t>
+      </w:r>
+      <w:r>
+        <w:rPr>
+          <w:rFonts w:asciiTheme="majorHAnsi" w:hAnsiTheme="majorHAnsi"/>
+        </w:rPr>
+        <w:t xml:space="preserve">For any </w:t>
+      </w:r>
+      <w:proofErr w:type="spellStart"/>
+      <w:r>
+        <w:rPr>
+          <w:rFonts w:asciiTheme="majorHAnsi" w:hAnsiTheme="majorHAnsi"/>
+          <w:i/>
+          <w:iCs/>
+        </w:rPr>
+        <w:t>X</w:t>
+      </w:r>
+      <w:r>
+        <w:rPr>
+          <w:rFonts w:asciiTheme="majorHAnsi" w:hAnsiTheme="majorHAnsi"/>
+          <w:vertAlign w:val="subscript"/>
+        </w:rPr>
+        <w:t>d</w:t>
+      </w:r>
+      <w:proofErr w:type="spellEnd"/>
       <w:r>
         <w:rPr>
           <w:rFonts w:asciiTheme="majorHAnsi" w:hAnsiTheme="majorHAnsi"/>
@@ -6613,291 +6866,105 @@
           <w:iCs/>
           <w:vertAlign w:val="superscript"/>
         </w:rPr>
-        <w:t>i</w:t>
-      </w:r>
-      <w:r>
-        <w:rPr>
-          <w:rFonts w:asciiTheme="majorHAnsi" w:hAnsiTheme="majorHAnsi"/>
-        </w:rPr>
-        <w:t>. T</w:t>
-      </w:r>
-      <w:r>
-        <w:rPr>
-          <w:rFonts w:asciiTheme="majorHAnsi" w:hAnsiTheme="majorHAnsi"/>
-        </w:rPr>
-        <w:t xml:space="preserve">he hypergeometric </w:t>
-      </w:r>
-      <w:r>
-        <w:rPr>
-          <w:rFonts w:asciiTheme="majorHAnsi" w:hAnsiTheme="majorHAnsi"/>
-        </w:rPr>
-        <w:t>P</w:t>
-      </w:r>
-      <w:r>
-        <w:rPr>
-          <w:rFonts w:asciiTheme="majorHAnsi" w:hAnsiTheme="majorHAnsi"/>
-        </w:rPr>
-        <w:t xml:space="preserve">-value </w:t>
-      </w:r>
-      <w:r>
-        <w:rPr>
-          <w:rFonts w:asciiTheme="majorHAnsi" w:hAnsiTheme="majorHAnsi"/>
-        </w:rPr>
-        <w:t xml:space="preserve">between feature </w:t>
-      </w:r>
-      <w:r>
-        <w:rPr>
-          <w:rFonts w:asciiTheme="majorHAnsi" w:hAnsiTheme="majorHAnsi"/>
-        </w:rPr>
-        <w:t>X</w:t>
+        <w:t xml:space="preserve"> </w:t>
+      </w:r>
+      <w:r>
+        <w:rPr>
+          <w:rFonts w:asciiTheme="majorHAnsi" w:hAnsiTheme="majorHAnsi"/>
+        </w:rPr>
+        <w:t xml:space="preserve">and </w:t>
       </w:r>
       <w:r>
         <w:rPr>
           <w:rFonts w:asciiTheme="majorHAnsi" w:hAnsiTheme="majorHAnsi"/>
           <w:i/>
           <w:iCs/>
-          <w:vertAlign w:val="superscript"/>
-        </w:rPr>
-        <w:t>i</w:t>
-      </w:r>
-      <w:r>
-        <w:rPr>
-          <w:rFonts w:asciiTheme="majorHAnsi" w:hAnsiTheme="majorHAnsi"/>
-        </w:rPr>
-        <w:t xml:space="preserve"> and feature </w:t>
+        </w:rPr>
+        <w:t>X</w:t>
+      </w:r>
+      <w:r>
+        <w:rPr>
+          <w:rFonts w:asciiTheme="majorHAnsi" w:hAnsiTheme="majorHAnsi"/>
+          <w:vertAlign w:val="subscript"/>
+        </w:rPr>
+        <w:t>c</w:t>
+      </w:r>
+      <w:r>
+        <w:rPr>
+          <w:rFonts w:asciiTheme="majorHAnsi" w:hAnsiTheme="majorHAnsi"/>
+        </w:rPr>
+        <w:t xml:space="preserve">, </w:t>
       </w:r>
       <w:proofErr w:type="spellStart"/>
-      <w:r>
-        <w:rPr>
-          <w:rFonts w:asciiTheme="majorHAnsi" w:hAnsiTheme="majorHAnsi"/>
-        </w:rPr>
-        <w:t>Xc</w:t>
-      </w:r>
       <w:r>
         <w:rPr>
           <w:rFonts w:asciiTheme="majorHAnsi" w:hAnsiTheme="majorHAnsi"/>
           <w:i/>
           <w:iCs/>
-          <w:vertAlign w:val="superscript"/>
-        </w:rPr>
-        <w:t>j</w:t>
-      </w:r>
-      <w:proofErr w:type="spellEnd"/>
-      <w:r>
-        <w:rPr>
-          <w:rFonts w:asciiTheme="majorHAnsi" w:hAnsiTheme="majorHAnsi"/>
-        </w:rPr>
-        <w:t xml:space="preserve">, </w:t>
-      </w:r>
-      <w:r>
-        <w:rPr>
-          <w:rFonts w:asciiTheme="majorHAnsi" w:hAnsiTheme="majorHAnsi"/>
-        </w:rPr>
-        <w:t>is calculated as the probability of randomly drawing</w:t>
-      </w:r>
-      <w:r>
-        <w:rPr>
-          <w:rFonts w:asciiTheme="majorHAnsi" w:hAnsiTheme="majorHAnsi"/>
-        </w:rPr>
-        <w:t xml:space="preserve"> </w:t>
+        </w:rPr>
+        <w:t>P</w:t>
       </w:r>
       <w:r>
         <w:rPr>
           <w:rFonts w:asciiTheme="majorHAnsi" w:hAnsiTheme="majorHAnsi"/>
           <w:i/>
           <w:iCs/>
-        </w:rPr>
-        <w:t>x</w:t>
-      </w:r>
-      <w:r>
-        <w:rPr>
-          <w:rFonts w:asciiTheme="majorHAnsi" w:hAnsiTheme="majorHAnsi"/>
-        </w:rPr>
-        <w:t xml:space="preserve"> or more successes</w:t>
-      </w:r>
-      <w:r>
-        <w:rPr>
-          <w:rFonts w:asciiTheme="majorHAnsi" w:hAnsiTheme="majorHAnsi"/>
-        </w:rPr>
-        <w:t xml:space="preserve"> </w:t>
-      </w:r>
-      <w:r>
-        <w:rPr>
-          <w:rFonts w:asciiTheme="majorHAnsi" w:hAnsiTheme="majorHAnsi"/>
-        </w:rPr>
-        <w:t xml:space="preserve">from the population in </w:t>
+          <w:vertAlign w:val="subscript"/>
+        </w:rPr>
+        <w:t>d</w:t>
       </w:r>
       <w:r>
         <w:rPr>
           <w:rFonts w:asciiTheme="majorHAnsi" w:hAnsiTheme="majorHAnsi"/>
           <w:i/>
           <w:iCs/>
-        </w:rPr>
-        <w:t>n</w:t>
-      </w:r>
-      <w:r>
-        <w:rPr>
-          <w:rFonts w:asciiTheme="majorHAnsi" w:hAnsiTheme="majorHAnsi"/>
-        </w:rPr>
-        <w:t xml:space="preserve"> total draws</w:t>
-      </w:r>
-      <w:r>
-        <w:rPr>
-          <w:rFonts w:asciiTheme="majorHAnsi" w:hAnsiTheme="majorHAnsi"/>
-        </w:rPr>
-        <w:t xml:space="preserve"> with</w:t>
-      </w:r>
-      <w:r>
-        <w:rPr>
-          <w:rFonts w:asciiTheme="majorHAnsi" w:hAnsiTheme="majorHAnsi"/>
-        </w:rPr>
-        <w:t xml:space="preserve"> population </w:t>
-      </w:r>
-      <w:r>
-        <w:rPr>
-          <w:rFonts w:asciiTheme="majorHAnsi" w:hAnsiTheme="majorHAnsi"/>
-        </w:rPr>
-        <w:t xml:space="preserve">size </w:t>
-      </w:r>
+          <w:vertAlign w:val="subscript"/>
+        </w:rPr>
+        <w:t>c</w:t>
+      </w:r>
+      <w:proofErr w:type="spellEnd"/>
       <w:r>
         <w:rPr>
           <w:rFonts w:asciiTheme="majorHAnsi" w:hAnsiTheme="majorHAnsi"/>
           <w:i/>
           <w:iCs/>
         </w:rPr>
-        <w:t>N</w:t>
-      </w:r>
-      <w:r>
-        <w:rPr>
-          <w:rFonts w:asciiTheme="majorHAnsi" w:hAnsiTheme="majorHAnsi"/>
-        </w:rPr>
-        <w:t xml:space="preserve"> containing </w:t>
-      </w:r>
+        <w:t>(</w:t>
+      </w:r>
+      <w:proofErr w:type="spellStart"/>
       <w:r>
         <w:rPr>
           <w:rFonts w:asciiTheme="majorHAnsi" w:hAnsiTheme="majorHAnsi"/>
           <w:i/>
           <w:iCs/>
         </w:rPr>
-        <w:t>K</w:t>
-      </w:r>
-      <w:r>
-        <w:rPr>
-          <w:rFonts w:asciiTheme="majorHAnsi" w:hAnsiTheme="majorHAnsi"/>
-        </w:rPr>
-        <w:t xml:space="preserve"> successes.</w:t>
-      </w:r>
-      <w:r>
-        <w:rPr>
-          <w:rFonts w:asciiTheme="majorHAnsi" w:hAnsiTheme="majorHAnsi"/>
-        </w:rPr>
-        <w:t xml:space="preserve"> </w:t>
-      </w:r>
-      <w:r>
-        <w:rPr>
-          <w:rFonts w:asciiTheme="majorHAnsi" w:hAnsiTheme="majorHAnsi"/>
-        </w:rPr>
-        <w:t xml:space="preserve">For any </w:t>
-      </w:r>
+        <w:t>Xd</w:t>
+      </w:r>
+      <w:proofErr w:type="spellEnd"/>
       <w:r>
         <w:rPr>
           <w:rFonts w:asciiTheme="majorHAnsi" w:hAnsiTheme="majorHAnsi"/>
           <w:i/>
           <w:iCs/>
         </w:rPr>
-        <w:t>X</w:t>
+        <w:t>,</w:t>
       </w:r>
       <w:r>
         <w:rPr>
           <w:rFonts w:asciiTheme="majorHAnsi" w:hAnsiTheme="majorHAnsi"/>
           <w:i/>
           <w:iCs/>
-          <w:vertAlign w:val="superscript"/>
-        </w:rPr>
-        <w:t>i</w:t>
+        </w:rPr>
+        <w:t xml:space="preserve"> </w:t>
       </w:r>
       <w:r>
         <w:rPr>
           <w:rFonts w:asciiTheme="majorHAnsi" w:hAnsiTheme="majorHAnsi"/>
           <w:i/>
           <w:iCs/>
-          <w:vertAlign w:val="superscript"/>
-        </w:rPr>
-        <w:t xml:space="preserve"> </w:t>
-      </w:r>
-      <w:r>
-        <w:rPr>
-          <w:rFonts w:asciiTheme="majorHAnsi" w:hAnsiTheme="majorHAnsi"/>
-        </w:rPr>
-        <w:t xml:space="preserve">and </w:t>
-      </w:r>
-      <w:proofErr w:type="spellStart"/>
-      <w:r>
-        <w:rPr>
-          <w:rFonts w:asciiTheme="majorHAnsi" w:hAnsiTheme="majorHAnsi"/>
-          <w:i/>
-          <w:iCs/>
-        </w:rPr>
-        <w:t>X</w:t>
-      </w:r>
-      <w:r>
-        <w:rPr>
-          <w:rFonts w:asciiTheme="majorHAnsi" w:hAnsiTheme="majorHAnsi"/>
-          <w:i/>
-          <w:iCs/>
-        </w:rPr>
-        <w:t>c</w:t>
-      </w:r>
-      <w:r>
-        <w:rPr>
-          <w:rFonts w:asciiTheme="majorHAnsi" w:hAnsiTheme="majorHAnsi"/>
-          <w:i/>
-          <w:iCs/>
-          <w:vertAlign w:val="superscript"/>
-        </w:rPr>
-        <w:t>j</w:t>
-      </w:r>
-      <w:proofErr w:type="spellEnd"/>
-      <w:r>
-        <w:rPr>
-          <w:rFonts w:asciiTheme="majorHAnsi" w:hAnsiTheme="majorHAnsi"/>
-        </w:rPr>
-        <w:t xml:space="preserve">, </w:t>
-      </w:r>
-      <w:r>
-        <w:rPr>
-          <w:rFonts w:asciiTheme="majorHAnsi" w:hAnsiTheme="majorHAnsi"/>
-          <w:i/>
-          <w:iCs/>
-        </w:rPr>
-        <w:t>P</w:t>
-      </w:r>
-      <w:r>
-        <w:rPr>
-          <w:rFonts w:asciiTheme="majorHAnsi" w:hAnsiTheme="majorHAnsi"/>
-          <w:i/>
-          <w:iCs/>
-        </w:rPr>
-        <w:t>c</w:t>
-      </w:r>
-      <w:r>
-        <w:rPr>
-          <w:rFonts w:asciiTheme="majorHAnsi" w:hAnsiTheme="majorHAnsi"/>
-          <w:i/>
-          <w:iCs/>
-        </w:rPr>
-        <w:t>(</w:t>
-      </w:r>
-      <w:proofErr w:type="spellStart"/>
-      <w:r>
-        <w:rPr>
-          <w:rFonts w:asciiTheme="majorHAnsi" w:hAnsiTheme="majorHAnsi"/>
-          <w:i/>
-          <w:iCs/>
-        </w:rPr>
-        <w:t>i,j</w:t>
-      </w:r>
-      <w:proofErr w:type="spellEnd"/>
+        </w:rPr>
+        <w:t>Xc</w:t>
+      </w:r>
       <w:r>
         <w:rPr>
           <w:rFonts w:asciiTheme="majorHAnsi" w:hAnsiTheme="majorHAnsi"/>
@@ -6970,13 +7037,146 @@
                               </w:rPr>
                             </w:pPr>
                             <m:oMath>
+                              <m:sSub>
+                                <m:sSubPr>
+                                  <m:ctrlPr>
+                                    <w:rPr>
+                                      <w:rFonts w:ascii="Cambria Math" w:eastAsiaTheme="minorEastAsia" w:hAnsi="Cambria Math"/>
+                                      <w:i/>
+                                      <w:iCs/>
+                                      <w:color w:val="000000"/>
+                                      <w:kern w:val="24"/>
+                                      <w:sz w:val="24"/>
+                                      <w:szCs w:val="24"/>
+                                    </w:rPr>
+                                  </m:ctrlPr>
+                                </m:sSubPr>
+                                <m:e>
+                                  <m:r>
+                                    <w:rPr>
+                                      <w:rFonts w:ascii="Cambria Math" w:eastAsiaTheme="minorEastAsia" w:hAnsi="Cambria Math"/>
+                                      <w:color w:val="000000"/>
+                                      <w:kern w:val="24"/>
+                                      <w:sz w:val="24"/>
+                                      <w:szCs w:val="24"/>
+                                    </w:rPr>
+                                    <m:t>P</m:t>
+                                  </m:r>
+                                </m:e>
+                                <m:sub>
+                                  <m:r>
+                                    <w:rPr>
+                                      <w:rFonts w:ascii="Cambria Math" w:eastAsiaTheme="minorEastAsia" w:hAnsi="Cambria Math"/>
+                                      <w:color w:val="000000"/>
+                                      <w:kern w:val="24"/>
+                                      <w:sz w:val="24"/>
+                                      <w:szCs w:val="24"/>
+                                    </w:rPr>
+                                    <m:t>dc</m:t>
+                                  </m:r>
+                                </m:sub>
+                              </m:sSub>
                               <m:r>
                                 <w:rPr>
                                   <w:rFonts w:ascii="Cambria Math" w:hAnsi="Cambria Math"/>
                                   <w:color w:val="000000"/>
                                   <w:kern w:val="24"/>
                                 </w:rPr>
-                                <m:t>Pc(i,j)= </m:t>
+                                <m:t>(</m:t>
+                              </m:r>
+                              <m:sSub>
+                                <m:sSubPr>
+                                  <m:ctrlPr>
+                                    <w:rPr>
+                                      <w:rFonts w:ascii="Cambria Math" w:eastAsiaTheme="minorEastAsia" w:hAnsi="Cambria Math"/>
+                                      <w:i/>
+                                      <w:iCs/>
+                                      <w:color w:val="000000"/>
+                                      <w:kern w:val="24"/>
+                                      <w:sz w:val="24"/>
+                                      <w:szCs w:val="24"/>
+                                    </w:rPr>
+                                  </m:ctrlPr>
+                                </m:sSubPr>
+                                <m:e>
+                                  <m:r>
+                                    <w:rPr>
+                                      <w:rFonts w:ascii="Cambria Math" w:eastAsiaTheme="minorEastAsia" w:hAnsi="Cambria Math"/>
+                                      <w:color w:val="000000"/>
+                                      <w:kern w:val="24"/>
+                                      <w:sz w:val="24"/>
+                                      <w:szCs w:val="24"/>
+                                    </w:rPr>
+                                    <m:t>X</m:t>
+                                  </m:r>
+                                </m:e>
+                                <m:sub>
+                                  <m:r>
+                                    <w:rPr>
+                                      <w:rFonts w:ascii="Cambria Math" w:eastAsiaTheme="minorEastAsia" w:hAnsi="Cambria Math"/>
+                                      <w:color w:val="000000"/>
+                                      <w:kern w:val="24"/>
+                                      <w:sz w:val="24"/>
+                                      <w:szCs w:val="24"/>
+                                    </w:rPr>
+                                    <m:t>d</m:t>
+                                  </m:r>
+                                </m:sub>
+                              </m:sSub>
+                              <m:r>
+                                <w:rPr>
+                                  <w:rFonts w:ascii="Cambria Math" w:hAnsi="Cambria Math"/>
+                                  <w:color w:val="000000"/>
+                                  <w:kern w:val="24"/>
+                                </w:rPr>
+                                <m:t>,</m:t>
+                              </m:r>
+                              <m:sSub>
+                                <m:sSubPr>
+                                  <m:ctrlPr>
+                                    <w:rPr>
+                                      <w:rFonts w:ascii="Cambria Math" w:eastAsiaTheme="minorEastAsia" w:hAnsi="Cambria Math"/>
+                                      <w:i/>
+                                      <w:iCs/>
+                                      <w:color w:val="000000"/>
+                                      <w:kern w:val="24"/>
+                                      <w:sz w:val="24"/>
+                                      <w:szCs w:val="24"/>
+                                    </w:rPr>
+                                  </m:ctrlPr>
+                                </m:sSubPr>
+                                <m:e>
+                                  <m:r>
+                                    <w:rPr>
+                                      <w:rFonts w:ascii="Cambria Math" w:eastAsiaTheme="minorEastAsia" w:hAnsi="Cambria Math"/>
+                                      <w:color w:val="000000"/>
+                                      <w:kern w:val="24"/>
+                                      <w:sz w:val="24"/>
+                                      <w:szCs w:val="24"/>
+                                    </w:rPr>
+                                    <m:t>X</m:t>
+                                  </m:r>
+                                </m:e>
+                                <m:sub>
+                                  <m:r>
+                                    <w:rPr>
+                                      <w:rFonts w:ascii="Cambria Math" w:eastAsiaTheme="minorEastAsia" w:hAnsi="Cambria Math"/>
+                                      <w:color w:val="000000"/>
+                                      <w:kern w:val="24"/>
+                                      <w:sz w:val="24"/>
+                                      <w:szCs w:val="24"/>
+                                    </w:rPr>
+                                    <m:t>c</m:t>
+                                  </m:r>
+                                </m:sub>
+                              </m:sSub>
+                              <m:r>
+                                <w:rPr>
+                                  <w:rFonts w:ascii="Cambria Math" w:hAnsi="Cambria Math"/>
+                                  <w:color w:val="000000"/>
+                                  <w:kern w:val="24"/>
+                                </w:rPr>
+                                <m:t>)= </m:t>
                               </m:r>
                               <m:r>
                                 <w:rPr>
@@ -7308,7 +7508,11 @@
           </mc:Choice>
           <mc:Fallback>
             <w:pict>
-              <v:shape w14:anchorId="4A269F85" id="TextBox 835" o:spid="_x0000_s1027" type="#_x0000_t202" style="width:336.55pt;height:49.8pt;visibility:visible;mso-wrap-style:square;mso-left-percent:-10001;mso-top-percent:-10001;mso-position-horizontal:absolute;mso-position-horizontal-relative:char;mso-position-vertical:absolute;mso-position-vertical-relative:line;mso-left-percent:-10001;mso-top-percent:-10001;v-text-anchor:top" o:gfxdata="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" filled="f" stroked="f">
+              <v:shapetype w14:anchorId="4A269F85" id="_x0000_t202" coordsize="21600,21600" o:spt="202" path="m,l,21600r21600,l21600,xe">
+                <v:stroke joinstyle="miter"/>
+                <v:path gradientshapeok="t" o:connecttype="rect"/>
+              </v:shapetype>
+              <v:shape id="TextBox 835" o:spid="_x0000_s1027" type="#_x0000_t202" style="width:336.55pt;height:49.8pt;visibility:visible;mso-wrap-style:square;mso-left-percent:-10001;mso-top-percent:-10001;mso-position-horizontal:absolute;mso-position-horizontal-relative:char;mso-position-vertical:absolute;mso-position-vertical-relative:line;mso-left-percent:-10001;mso-top-percent:-10001;v-text-anchor:top" o:gfxdata="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" filled="f" stroked="f">
                 <v:textbox style="mso-fit-shape-to-text:t" inset="0,0,0,0">
                   <w:txbxContent>
                     <w:p>
@@ -7319,13 +7523,146 @@
                         </w:rPr>
                       </w:pPr>
                       <m:oMath>
+                        <m:sSub>
+                          <m:sSubPr>
+                            <m:ctrlPr>
+                              <w:rPr>
+                                <w:rFonts w:ascii="Cambria Math" w:eastAsiaTheme="minorEastAsia" w:hAnsi="Cambria Math"/>
+                                <w:i/>
+                                <w:iCs/>
+                                <w:color w:val="000000"/>
+                                <w:kern w:val="24"/>
+                                <w:sz w:val="24"/>
+                                <w:szCs w:val="24"/>
+                              </w:rPr>
+                            </m:ctrlPr>
+                          </m:sSubPr>
+                          <m:e>
+                            <m:r>
+                              <w:rPr>
+                                <w:rFonts w:ascii="Cambria Math" w:eastAsiaTheme="minorEastAsia" w:hAnsi="Cambria Math"/>
+                                <w:color w:val="000000"/>
+                                <w:kern w:val="24"/>
+                                <w:sz w:val="24"/>
+                                <w:szCs w:val="24"/>
+                              </w:rPr>
+                              <m:t>P</m:t>
+                            </m:r>
+                          </m:e>
+                          <m:sub>
+                            <m:r>
+                              <w:rPr>
+                                <w:rFonts w:ascii="Cambria Math" w:eastAsiaTheme="minorEastAsia" w:hAnsi="Cambria Math"/>
+                                <w:color w:val="000000"/>
+                                <w:kern w:val="24"/>
+                                <w:sz w:val="24"/>
+                                <w:szCs w:val="24"/>
+                              </w:rPr>
+                              <m:t>dc</m:t>
+                            </m:r>
+                          </m:sub>
+                        </m:sSub>
                         <m:r>
                           <w:rPr>
                             <w:rFonts w:ascii="Cambria Math" w:hAnsi="Cambria Math"/>
                             <w:color w:val="000000"/>
                             <w:kern w:val="24"/>
                           </w:rPr>
-                          <m:t>Pc(i,j)= </m:t>
+                          <m:t>(</m:t>
+                        </m:r>
+                        <m:sSub>
+                          <m:sSubPr>
+                            <m:ctrlPr>
+                              <w:rPr>
+                                <w:rFonts w:ascii="Cambria Math" w:eastAsiaTheme="minorEastAsia" w:hAnsi="Cambria Math"/>
+                                <w:i/>
+                                <w:iCs/>
+                                <w:color w:val="000000"/>
+                                <w:kern w:val="24"/>
+                                <w:sz w:val="24"/>
+                                <w:szCs w:val="24"/>
+                              </w:rPr>
+                            </m:ctrlPr>
+                          </m:sSubPr>
+                          <m:e>
+                            <m:r>
+                              <w:rPr>
+                                <w:rFonts w:ascii="Cambria Math" w:eastAsiaTheme="minorEastAsia" w:hAnsi="Cambria Math"/>
+                                <w:color w:val="000000"/>
+                                <w:kern w:val="24"/>
+                                <w:sz w:val="24"/>
+                                <w:szCs w:val="24"/>
+                              </w:rPr>
+                              <m:t>X</m:t>
+                            </m:r>
+                          </m:e>
+                          <m:sub>
+                            <m:r>
+                              <w:rPr>
+                                <w:rFonts w:ascii="Cambria Math" w:eastAsiaTheme="minorEastAsia" w:hAnsi="Cambria Math"/>
+                                <w:color w:val="000000"/>
+                                <w:kern w:val="24"/>
+                                <w:sz w:val="24"/>
+                                <w:szCs w:val="24"/>
+                              </w:rPr>
+                              <m:t>d</m:t>
+                            </m:r>
+                          </m:sub>
+                        </m:sSub>
+                        <m:r>
+                          <w:rPr>
+                            <w:rFonts w:ascii="Cambria Math" w:hAnsi="Cambria Math"/>
+                            <w:color w:val="000000"/>
+                            <w:kern w:val="24"/>
+                          </w:rPr>
+                          <m:t>,</m:t>
+                        </m:r>
+                        <m:sSub>
+                          <m:sSubPr>
+                            <m:ctrlPr>
+                              <w:rPr>
+                                <w:rFonts w:ascii="Cambria Math" w:eastAsiaTheme="minorEastAsia" w:hAnsi="Cambria Math"/>
+                                <w:i/>
+                                <w:iCs/>
+                                <w:color w:val="000000"/>
+                                <w:kern w:val="24"/>
+                                <w:sz w:val="24"/>
+                                <w:szCs w:val="24"/>
+                              </w:rPr>
+                            </m:ctrlPr>
+                          </m:sSubPr>
+                          <m:e>
+                            <m:r>
+                              <w:rPr>
+                                <w:rFonts w:ascii="Cambria Math" w:eastAsiaTheme="minorEastAsia" w:hAnsi="Cambria Math"/>
+                                <w:color w:val="000000"/>
+                                <w:kern w:val="24"/>
+                                <w:sz w:val="24"/>
+                                <w:szCs w:val="24"/>
+                              </w:rPr>
+                              <m:t>X</m:t>
+                            </m:r>
+                          </m:e>
+                          <m:sub>
+                            <m:r>
+                              <w:rPr>
+                                <w:rFonts w:ascii="Cambria Math" w:eastAsiaTheme="minorEastAsia" w:hAnsi="Cambria Math"/>
+                                <w:color w:val="000000"/>
+                                <w:kern w:val="24"/>
+                                <w:sz w:val="24"/>
+                                <w:szCs w:val="24"/>
+                              </w:rPr>
+                              <m:t>c</m:t>
+                            </m:r>
+                          </m:sub>
+                        </m:sSub>
+                        <m:r>
+                          <w:rPr>
+                            <w:rFonts w:ascii="Cambria Math" w:hAnsi="Cambria Math"/>
+                            <w:color w:val="000000"/>
+                            <w:kern w:val="24"/>
+                          </w:rPr>
+                          <m:t>)= </m:t>
                         </m:r>
                         <m:r>
                           <w:rPr>
@@ -7799,63 +8136,90 @@
       <w:r>
         <w:rPr>
           <w:rFonts w:asciiTheme="majorHAnsi" w:hAnsiTheme="majorHAnsi"/>
+          <w:b/>
+        </w:rPr>
+        <w:t>X</w:t>
+      </w:r>
+      <w:r>
+        <w:rPr>
+          <w:rFonts w:asciiTheme="majorHAnsi" w:hAnsiTheme="majorHAnsi"/>
           <w:i/>
           <w:iCs/>
-        </w:rPr>
-        <w:t>X</w:t>
-      </w:r>
-      <w:r>
-        <w:rPr>
-          <w:rFonts w:asciiTheme="majorHAnsi" w:hAnsiTheme="majorHAnsi"/>
+          <w:vertAlign w:val="subscript"/>
+        </w:rPr>
+        <w:t>n</w:t>
+      </w:r>
+      <w:proofErr w:type="spellEnd"/>
+      <w:r>
+        <w:rPr>
+          <w:rFonts w:asciiTheme="majorHAnsi" w:hAnsiTheme="majorHAnsi"/>
+        </w:rPr>
+        <w:t xml:space="preserve">, is </w:t>
+      </w:r>
+      <w:r>
+        <w:rPr>
+          <w:rFonts w:asciiTheme="majorHAnsi" w:hAnsiTheme="majorHAnsi"/>
+        </w:rPr>
+        <w:t>split</w:t>
+      </w:r>
+      <w:r>
+        <w:rPr>
+          <w:rFonts w:asciiTheme="majorHAnsi" w:hAnsiTheme="majorHAnsi"/>
+        </w:rPr>
+        <w:t xml:space="preserve"> on </w:t>
+      </w:r>
+      <w:r>
+        <w:rPr>
+          <w:rFonts w:asciiTheme="majorHAnsi" w:hAnsiTheme="majorHAnsi"/>
+        </w:rPr>
+        <w:t xml:space="preserve">discrete </w:t>
+      </w:r>
+      <w:r>
+        <w:rPr>
+          <w:rFonts w:asciiTheme="majorHAnsi" w:hAnsiTheme="majorHAnsi"/>
+        </w:rPr>
+        <w:t xml:space="preserve">feature </w:t>
+      </w:r>
+      <w:r>
+        <w:rPr>
+          <w:rFonts w:asciiTheme="majorHAnsi" w:hAnsiTheme="majorHAnsi"/>
+          <w:bCs/>
           <w:i/>
           <w:iCs/>
         </w:rPr>
-        <w:t>n</w:t>
+        <w:t>X</w:t>
       </w:r>
       <w:r>
         <w:rPr>
           <w:rFonts w:asciiTheme="majorHAnsi" w:hAnsiTheme="majorHAnsi"/>
           <w:i/>
           <w:iCs/>
-          <w:vertAlign w:val="superscript"/>
-        </w:rPr>
-        <w:t>i</w:t>
-      </w:r>
-      <w:proofErr w:type="spellEnd"/>
-      <w:r>
-        <w:rPr>
-          <w:rFonts w:asciiTheme="majorHAnsi" w:hAnsiTheme="majorHAnsi"/>
-        </w:rPr>
-        <w:t xml:space="preserve">, is </w:t>
-      </w:r>
-      <w:r>
-        <w:rPr>
-          <w:rFonts w:asciiTheme="majorHAnsi" w:hAnsiTheme="majorHAnsi"/>
-        </w:rPr>
-        <w:t>split</w:t>
-      </w:r>
-      <w:r>
-        <w:rPr>
-          <w:rFonts w:asciiTheme="majorHAnsi" w:hAnsiTheme="majorHAnsi"/>
-        </w:rPr>
-        <w:t xml:space="preserve"> on </w:t>
-      </w:r>
-      <w:r>
-        <w:rPr>
-          <w:rFonts w:asciiTheme="majorHAnsi" w:hAnsiTheme="majorHAnsi"/>
-        </w:rPr>
-        <w:t xml:space="preserve">discrete </w:t>
-      </w:r>
-      <w:r>
-        <w:rPr>
-          <w:rFonts w:asciiTheme="majorHAnsi" w:hAnsiTheme="majorHAnsi"/>
-        </w:rPr>
-        <w:t xml:space="preserve">feature </w:t>
-      </w:r>
-      <w:proofErr w:type="spellStart"/>
-      <w:r>
-        <w:rPr>
-          <w:rFonts w:asciiTheme="majorHAnsi" w:hAnsiTheme="majorHAnsi"/>
+          <w:vertAlign w:val="subscript"/>
+        </w:rPr>
+        <w:t>c</w:t>
+      </w:r>
+      <w:r>
+        <w:rPr>
+          <w:rFonts w:asciiTheme="majorHAnsi" w:hAnsiTheme="majorHAnsi"/>
+        </w:rPr>
+        <w:t xml:space="preserve"> </w:t>
+      </w:r>
+      <w:r>
+        <w:rPr>
+          <w:rFonts w:asciiTheme="majorHAnsi" w:hAnsiTheme="majorHAnsi"/>
+        </w:rPr>
+        <w:t>versus</w:t>
+      </w:r>
+      <w:r>
+        <w:rPr>
+          <w:rFonts w:asciiTheme="majorHAnsi" w:hAnsiTheme="majorHAnsi"/>
+        </w:rPr>
+        <w:t xml:space="preserve"> ~</w:t>
+      </w:r>
+      <w:r>
+        <w:rPr>
+          <w:rFonts w:asciiTheme="majorHAnsi" w:hAnsiTheme="majorHAnsi"/>
+          <w:bCs/>
           <w:i/>
           <w:iCs/>
         </w:rPr>
@@ -7866,153 +8230,97 @@
           <w:rFonts w:asciiTheme="majorHAnsi" w:hAnsiTheme="majorHAnsi"/>
           <w:i/>
           <w:iCs/>
+          <w:vertAlign w:val="subscript"/>
         </w:rPr>
         <w:t>c</w:t>
       </w:r>
       <w:r>
         <w:rPr>
           <w:rFonts w:asciiTheme="majorHAnsi" w:hAnsiTheme="majorHAnsi"/>
+        </w:rPr>
+        <w:t xml:space="preserve">, and tested </w:t>
+      </w:r>
+      <w:r>
+        <w:rPr>
+          <w:rFonts w:asciiTheme="majorHAnsi" w:hAnsiTheme="majorHAnsi"/>
+        </w:rPr>
+        <w:t>whether</w:t>
+      </w:r>
+      <w:r>
+        <w:rPr>
+          <w:rFonts w:asciiTheme="majorHAnsi" w:hAnsiTheme="majorHAnsi"/>
+        </w:rPr>
+        <w:t xml:space="preserve"> sub-selection in </w:t>
+      </w:r>
+      <w:proofErr w:type="spellStart"/>
+      <w:r>
+        <w:rPr>
+          <w:rFonts w:asciiTheme="majorHAnsi" w:hAnsiTheme="majorHAnsi"/>
+          <w:bCs/>
           <w:i/>
           <w:iCs/>
-          <w:vertAlign w:val="superscript"/>
-        </w:rPr>
-        <w:t>i</w:t>
-      </w:r>
-      <w:proofErr w:type="spellEnd"/>
-      <w:r>
-        <w:rPr>
-          <w:rFonts w:asciiTheme="majorHAnsi" w:hAnsiTheme="majorHAnsi"/>
-        </w:rPr>
-        <w:t xml:space="preserve"> </w:t>
-      </w:r>
-      <w:r>
-        <w:rPr>
-          <w:rFonts w:asciiTheme="majorHAnsi" w:hAnsiTheme="majorHAnsi"/>
-        </w:rPr>
-        <w:t>versus</w:t>
-      </w:r>
-      <w:r>
-        <w:rPr>
-          <w:rFonts w:asciiTheme="majorHAnsi" w:hAnsiTheme="majorHAnsi"/>
-        </w:rPr>
-        <w:t xml:space="preserve"> ~</w:t>
-      </w:r>
-      <w:proofErr w:type="spellStart"/>
+        </w:rPr>
+        <w:t>X</w:t>
+      </w:r>
       <w:r>
         <w:rPr>
           <w:rFonts w:asciiTheme="majorHAnsi" w:hAnsiTheme="majorHAnsi"/>
           <w:i/>
           <w:iCs/>
-        </w:rPr>
-        <w:t>X</w:t>
-      </w:r>
-      <w:r>
-        <w:rPr>
-          <w:rFonts w:asciiTheme="majorHAnsi" w:hAnsiTheme="majorHAnsi"/>
+          <w:vertAlign w:val="subscript"/>
+        </w:rPr>
+        <w:t>n</w:t>
+      </w:r>
+      <w:proofErr w:type="spellEnd"/>
+      <w:r>
+        <w:rPr>
+          <w:rFonts w:asciiTheme="majorHAnsi" w:hAnsiTheme="majorHAnsi"/>
+        </w:rPr>
+        <w:t xml:space="preserve"> </w:t>
+      </w:r>
+      <w:r>
+        <w:rPr>
+          <w:rFonts w:asciiTheme="majorHAnsi" w:hAnsiTheme="majorHAnsi"/>
+        </w:rPr>
+        <w:t xml:space="preserve">will be less than or greater than </w:t>
+      </w:r>
+      <w:r>
+        <w:rPr>
+          <w:rFonts w:asciiTheme="majorHAnsi" w:hAnsiTheme="majorHAnsi"/>
+        </w:rPr>
+        <w:t>~</w:t>
+      </w:r>
+      <w:proofErr w:type="spellStart"/>
+      <w:r>
+        <w:rPr>
+          <w:rFonts w:asciiTheme="majorHAnsi" w:hAnsiTheme="majorHAnsi"/>
+          <w:bCs/>
           <w:i/>
           <w:iCs/>
         </w:rPr>
-        <w:t>c</w:t>
+        <w:t>X</w:t>
       </w:r>
       <w:r>
         <w:rPr>
           <w:rFonts w:asciiTheme="majorHAnsi" w:hAnsiTheme="majorHAnsi"/>
           <w:i/>
           <w:iCs/>
-          <w:vertAlign w:val="superscript"/>
-        </w:rPr>
-        <w:t>i</w:t>
+          <w:vertAlign w:val="subscript"/>
+        </w:rPr>
+        <w:t>n</w:t>
       </w:r>
       <w:proofErr w:type="spellEnd"/>
       <w:r>
         <w:rPr>
           <w:rFonts w:asciiTheme="majorHAnsi" w:hAnsiTheme="majorHAnsi"/>
         </w:rPr>
-        <w:t xml:space="preserve">, and tested </w:t>
-      </w:r>
-      <w:r>
-        <w:rPr>
-          <w:rFonts w:asciiTheme="majorHAnsi" w:hAnsiTheme="majorHAnsi"/>
-        </w:rPr>
-        <w:t xml:space="preserve">whether </w:t>
-      </w:r>
-      <w:r>
-        <w:rPr>
-          <w:rFonts w:asciiTheme="majorHAnsi" w:hAnsiTheme="majorHAnsi"/>
-        </w:rPr>
-        <w:t xml:space="preserve">randomly selected value from </w:t>
-      </w:r>
-      <w:proofErr w:type="spellStart"/>
-      <w:r>
-        <w:rPr>
-          <w:rFonts w:asciiTheme="majorHAnsi" w:hAnsiTheme="majorHAnsi"/>
-          <w:i/>
-          <w:iCs/>
-        </w:rPr>
-        <w:t>X</w:t>
-      </w:r>
-      <w:r>
-        <w:rPr>
-          <w:rFonts w:asciiTheme="majorHAnsi" w:hAnsiTheme="majorHAnsi"/>
-          <w:i/>
-          <w:iCs/>
-        </w:rPr>
-        <w:t>c</w:t>
-      </w:r>
-      <w:r>
-        <w:rPr>
-          <w:rFonts w:asciiTheme="majorHAnsi" w:hAnsiTheme="majorHAnsi"/>
-          <w:i/>
-          <w:iCs/>
-          <w:vertAlign w:val="superscript"/>
-        </w:rPr>
-        <w:t>i</w:t>
-      </w:r>
-      <w:proofErr w:type="spellEnd"/>
-      <w:r>
-        <w:rPr>
-          <w:rFonts w:asciiTheme="majorHAnsi" w:hAnsiTheme="majorHAnsi"/>
-        </w:rPr>
-        <w:t xml:space="preserve"> will be less than or greater than a randomly selected value from </w:t>
-      </w:r>
-      <w:r>
-        <w:rPr>
-          <w:rFonts w:asciiTheme="majorHAnsi" w:hAnsiTheme="majorHAnsi"/>
-        </w:rPr>
-        <w:t>~</w:t>
-      </w:r>
-      <w:proofErr w:type="spellStart"/>
-      <w:r>
-        <w:rPr>
-          <w:rFonts w:asciiTheme="majorHAnsi" w:hAnsiTheme="majorHAnsi"/>
-          <w:i/>
-          <w:iCs/>
-        </w:rPr>
-        <w:t>X</w:t>
-      </w:r>
-      <w:r>
-        <w:rPr>
-          <w:rFonts w:asciiTheme="majorHAnsi" w:hAnsiTheme="majorHAnsi"/>
-          <w:i/>
-          <w:iCs/>
-        </w:rPr>
-        <w:t>c</w:t>
-      </w:r>
-      <w:r>
-        <w:rPr>
-          <w:rFonts w:asciiTheme="majorHAnsi" w:hAnsiTheme="majorHAnsi"/>
-          <w:i/>
-          <w:iCs/>
-          <w:vertAlign w:val="superscript"/>
-        </w:rPr>
-        <w:t>i</w:t>
-      </w:r>
-      <w:proofErr w:type="spellEnd"/>
-      <w:r>
-        <w:rPr>
-          <w:rFonts w:asciiTheme="majorHAnsi" w:hAnsiTheme="majorHAnsi"/>
-        </w:rPr>
-        <w:t xml:space="preserve">. </w:t>
+        <w:t>.</w:t>
+      </w:r>
+      <w:r>
+        <w:rPr>
+          <w:rFonts w:asciiTheme="majorHAnsi" w:hAnsiTheme="majorHAnsi"/>
+        </w:rPr>
+        <w:t xml:space="preserve"> </w:t>
       </w:r>
     </w:p>
     <w:p>
@@ -10452,27 +10760,55 @@
         <w:rPr>
           <w:rFonts w:asciiTheme="majorHAnsi" w:hAnsiTheme="majorHAnsi"/>
         </w:rPr>
-        <w:t xml:space="preserve">. </w:t>
-      </w:r>
-      <w:r>
-        <w:rPr>
-          <w:rFonts w:asciiTheme="majorHAnsi" w:hAnsiTheme="majorHAnsi"/>
-        </w:rPr>
-        <w:t xml:space="preserve">Code for </w:t>
+        <w:t>.</w:t>
+      </w:r>
+      <w:r>
+        <w:rPr>
+          <w:rFonts w:asciiTheme="majorHAnsi" w:hAnsiTheme="majorHAnsi"/>
+        </w:rPr>
+        <w:t xml:space="preserve"> The </w:t>
       </w:r>
       <w:proofErr w:type="spellStart"/>
       <w:r>
         <w:rPr>
           <w:rFonts w:asciiTheme="majorHAnsi" w:hAnsiTheme="majorHAnsi"/>
-        </w:rPr>
-        <w:t>HNet</w:t>
+          <w:i/>
+          <w:iCs/>
+        </w:rPr>
+        <w:t>hn</w:t>
+      </w:r>
+      <w:r>
+        <w:rPr>
+          <w:rFonts w:asciiTheme="majorHAnsi" w:hAnsiTheme="majorHAnsi"/>
+          <w:i/>
+          <w:iCs/>
+        </w:rPr>
+        <w:t>et</w:t>
       </w:r>
       <w:proofErr w:type="spellEnd"/>
       <w:r>
         <w:rPr>
           <w:rFonts w:asciiTheme="majorHAnsi" w:hAnsiTheme="majorHAnsi"/>
         </w:rPr>
-        <w:t xml:space="preserve"> is available at </w:t>
+        <w:t xml:space="preserve"> </w:t>
+      </w:r>
+      <w:r>
+        <w:rPr>
+          <w:rFonts w:asciiTheme="majorHAnsi" w:hAnsiTheme="majorHAnsi"/>
+        </w:rPr>
+        <w:t xml:space="preserve">library </w:t>
+      </w:r>
+      <w:r>
+        <w:rPr>
+          <w:rFonts w:asciiTheme="majorHAnsi" w:hAnsiTheme="majorHAnsi"/>
+        </w:rPr>
+        <w:t xml:space="preserve">with documentation and various examples </w:t>
+      </w:r>
+      <w:r>
+        <w:rPr>
+          <w:rFonts w:asciiTheme="majorHAnsi" w:hAnsiTheme="majorHAnsi"/>
+        </w:rPr>
+        <w:t xml:space="preserve">is available at </w:t>
       </w:r>
       <w:hyperlink r:id="rId9" w:history="1">
         <w:r>
@@ -10480,14 +10816,40 @@
             <w:rStyle w:val="Hyperlink"/>
             <w:rFonts w:asciiTheme="majorHAnsi" w:hAnsiTheme="majorHAnsi"/>
           </w:rPr>
-          <w:t>https://github.com/erdogant/hnet</w:t>
+          <w:t>https://erdogant.github.io/</w:t>
+        </w:r>
+        <w:r>
+          <w:rPr>
+            <w:rStyle w:val="Hyperlink"/>
+            <w:rFonts w:asciiTheme="majorHAnsi" w:hAnsiTheme="majorHAnsi"/>
+          </w:rPr>
+          <w:t>hnet</w:t>
+        </w:r>
+        <w:r>
+          <w:rPr>
+            <w:rStyle w:val="Hyperlink"/>
+            <w:rFonts w:asciiTheme="majorHAnsi" w:hAnsiTheme="majorHAnsi"/>
+          </w:rPr>
+          <w:t>/</w:t>
         </w:r>
       </w:hyperlink>
       <w:r>
         <w:rPr>
           <w:rFonts w:asciiTheme="majorHAnsi" w:hAnsiTheme="majorHAnsi"/>
         </w:rPr>
-        <w:t xml:space="preserve"> or by “</w:t>
+        <w:t>.</w:t>
+      </w:r>
+      <w:r>
+        <w:rPr>
+          <w:rFonts w:asciiTheme="majorHAnsi" w:hAnsiTheme="majorHAnsi"/>
+        </w:rPr>
+        <w:t xml:space="preserve"> </w:t>
+      </w:r>
+      <w:r>
+        <w:rPr>
+          <w:rFonts w:asciiTheme="majorHAnsi" w:hAnsiTheme="majorHAnsi"/>
+        </w:rPr>
+        <w:t xml:space="preserve">Pre-processing is performed using the </w:t>
       </w:r>
       <w:r>
         <w:rPr>
@@ -10495,7 +10857,71 @@
           <w:i/>
           <w:iCs/>
         </w:rPr>
-        <w:t>pip</w:t>
+        <w:t>df2onehot</w:t>
+      </w:r>
+      <w:r>
+        <w:rPr>
+          <w:rFonts w:asciiTheme="majorHAnsi" w:hAnsiTheme="majorHAnsi"/>
+        </w:rPr>
+        <w:t xml:space="preserve"> </w:t>
+      </w:r>
+      <w:r>
+        <w:rPr>
+          <w:rFonts w:asciiTheme="majorHAnsi" w:hAnsiTheme="majorHAnsi"/>
+        </w:rPr>
+        <w:t>library</w:t>
+      </w:r>
+      <w:r>
+        <w:rPr>
+          <w:rFonts w:asciiTheme="majorHAnsi" w:hAnsiTheme="majorHAnsi"/>
+        </w:rPr>
+        <w:t>:</w:t>
+      </w:r>
+      <w:r>
+        <w:rPr>
+          <w:rFonts w:asciiTheme="majorHAnsi" w:hAnsiTheme="majorHAnsi"/>
+        </w:rPr>
+        <w:t xml:space="preserve"> </w:t>
+      </w:r>
+      <w:hyperlink r:id="rId10" w:history="1">
+        <w:r>
+          <w:rPr>
+            <w:rStyle w:val="Hyperlink"/>
+            <w:rFonts w:asciiTheme="majorHAnsi" w:hAnsiTheme="majorHAnsi"/>
+          </w:rPr>
+          <w:t>https://github.com/erdogant/</w:t>
+        </w:r>
+        <w:r>
+          <w:rPr>
+            <w:rStyle w:val="Hyperlink"/>
+            <w:rFonts w:asciiTheme="majorHAnsi" w:hAnsiTheme="majorHAnsi"/>
+          </w:rPr>
+          <w:t>df2onehot</w:t>
+        </w:r>
+      </w:hyperlink>
+      <w:r>
+        <w:rPr>
+          <w:rFonts w:asciiTheme="majorHAnsi" w:hAnsiTheme="majorHAnsi"/>
+        </w:rPr>
+        <w:t>.</w:t>
+      </w:r>
+      <w:r>
+        <w:rPr>
+          <w:rFonts w:asciiTheme="majorHAnsi" w:hAnsiTheme="majorHAnsi"/>
+        </w:rPr>
+        <w:t xml:space="preserve"> </w:t>
+      </w:r>
+      <w:r>
+        <w:rPr>
+          <w:rFonts w:asciiTheme="majorHAnsi" w:hAnsiTheme="majorHAnsi"/>
+        </w:rPr>
+        <w:t>Creating an interactive network can be done using t</w:t>
+      </w:r>
+      <w:r>
+        <w:rPr>
+          <w:rFonts w:asciiTheme="majorHAnsi" w:hAnsiTheme="majorHAnsi"/>
+        </w:rPr>
+        <w:t xml:space="preserve">he library </w:t>
       </w:r>
       <w:r>
         <w:rPr>
@@ -10503,39 +10929,15 @@
           <w:i/>
           <w:iCs/>
         </w:rPr>
-        <w:t>3</w:t>
-      </w:r>
-      <w:r>
-        <w:rPr>
-          <w:rFonts w:asciiTheme="majorHAnsi" w:hAnsiTheme="majorHAnsi"/>
-          <w:i/>
-          <w:iCs/>
-        </w:rPr>
-        <w:t xml:space="preserve"> install </w:t>
-      </w:r>
-      <w:proofErr w:type="spellStart"/>
-      <w:r>
-        <w:rPr>
-          <w:rFonts w:asciiTheme="majorHAnsi" w:hAnsiTheme="majorHAnsi"/>
-          <w:i/>
-          <w:iCs/>
-        </w:rPr>
-        <w:t>hnet</w:t>
-      </w:r>
-      <w:proofErr w:type="spellEnd"/>
-      <w:r>
-        <w:rPr>
-          <w:rFonts w:asciiTheme="majorHAnsi" w:hAnsiTheme="majorHAnsi"/>
-        </w:rPr>
-        <w:t>”</w:t>
-      </w:r>
-      <w:r>
-        <w:rPr>
-          <w:rFonts w:asciiTheme="majorHAnsi" w:hAnsiTheme="majorHAnsi"/>
-        </w:rPr>
-        <w:t xml:space="preserve">, whereas for d3graph is available at </w:t>
-      </w:r>
-      <w:hyperlink r:id="rId10" w:history="1">
+        <w:t>d3graph</w:t>
+      </w:r>
+      <w:r>
+        <w:rPr>
+          <w:rFonts w:asciiTheme="majorHAnsi" w:hAnsiTheme="majorHAnsi"/>
+        </w:rPr>
+        <w:t xml:space="preserve">: </w:t>
+      </w:r>
+      <w:hyperlink r:id="rId11" w:history="1">
         <w:r>
           <w:rPr>
             <w:rStyle w:val="Hyperlink"/>
@@ -10548,87 +10950,68 @@
         <w:rPr>
           <w:rFonts w:asciiTheme="majorHAnsi" w:hAnsiTheme="majorHAnsi"/>
         </w:rPr>
-        <w:t xml:space="preserve"> or by “</w:t>
-      </w:r>
+        <w:t xml:space="preserve">. </w:t>
+      </w:r>
+      <w:r>
+        <w:rPr>
+          <w:rFonts w:asciiTheme="majorHAnsi" w:hAnsiTheme="majorHAnsi"/>
+        </w:rPr>
+        <w:t>B</w:t>
+      </w:r>
+      <w:r>
+        <w:rPr>
+          <w:rFonts w:asciiTheme="majorHAnsi" w:hAnsiTheme="majorHAnsi"/>
+        </w:rPr>
+        <w:t xml:space="preserve">ayesian structure learning is performed using the </w:t>
+      </w:r>
+      <w:proofErr w:type="spellStart"/>
       <w:r>
         <w:rPr>
           <w:rFonts w:asciiTheme="majorHAnsi" w:hAnsiTheme="majorHAnsi"/>
           <w:i/>
           <w:iCs/>
         </w:rPr>
-        <w:t>pip</w:t>
-      </w:r>
-      <w:r>
-        <w:rPr>
-          <w:rFonts w:asciiTheme="majorHAnsi" w:hAnsiTheme="majorHAnsi"/>
-          <w:i/>
-          <w:iCs/>
-        </w:rPr>
-        <w:t>3</w:t>
-      </w:r>
-      <w:r>
-        <w:rPr>
-          <w:rFonts w:asciiTheme="majorHAnsi" w:hAnsiTheme="majorHAnsi"/>
-          <w:i/>
-          <w:iCs/>
-        </w:rPr>
-        <w:t xml:space="preserve"> install d3graph</w:t>
-      </w:r>
-      <w:r>
-        <w:rPr>
-          <w:rFonts w:asciiTheme="majorHAnsi" w:hAnsiTheme="majorHAnsi"/>
-        </w:rPr>
-        <w:t>”</w:t>
-      </w:r>
-      <w:r>
-        <w:rPr>
-          <w:rFonts w:asciiTheme="majorHAnsi" w:hAnsiTheme="majorHAnsi"/>
-        </w:rPr>
-        <w:t xml:space="preserve">. </w:t>
-      </w:r>
-      <w:r>
-        <w:rPr>
-          <w:rFonts w:asciiTheme="majorHAnsi" w:hAnsiTheme="majorHAnsi"/>
-        </w:rPr>
-        <w:t>Usage examples</w:t>
-      </w:r>
-      <w:r>
-        <w:rPr>
-          <w:rFonts w:asciiTheme="majorHAnsi" w:hAnsiTheme="majorHAnsi"/>
-        </w:rPr>
-        <w:t xml:space="preserve"> </w:t>
-      </w:r>
-      <w:r>
-        <w:rPr>
-          <w:rFonts w:asciiTheme="majorHAnsi" w:hAnsiTheme="majorHAnsi"/>
-        </w:rPr>
-        <w:t xml:space="preserve">and detailed documentation for installation </w:t>
-      </w:r>
-      <w:r>
-        <w:rPr>
-          <w:rFonts w:asciiTheme="majorHAnsi" w:hAnsiTheme="majorHAnsi"/>
-        </w:rPr>
-        <w:t xml:space="preserve">can be found on </w:t>
-      </w:r>
-      <w:proofErr w:type="spellStart"/>
-      <w:r>
-        <w:rPr>
-          <w:rFonts w:asciiTheme="majorHAnsi" w:hAnsiTheme="majorHAnsi"/>
-        </w:rPr>
-        <w:t>github</w:t>
+        <w:t>bnlearn</w:t>
       </w:r>
       <w:proofErr w:type="spellEnd"/>
       <w:r>
         <w:rPr>
           <w:rFonts w:asciiTheme="majorHAnsi" w:hAnsiTheme="majorHAnsi"/>
         </w:rPr>
+        <w:t xml:space="preserve"> </w:t>
+      </w:r>
+      <w:r>
+        <w:rPr>
+          <w:rFonts w:asciiTheme="majorHAnsi" w:hAnsiTheme="majorHAnsi"/>
+        </w:rPr>
+        <w:t>library</w:t>
+      </w:r>
+      <w:r>
+        <w:rPr>
+          <w:rFonts w:asciiTheme="majorHAnsi" w:hAnsiTheme="majorHAnsi"/>
+        </w:rPr>
+        <w:t>:</w:t>
+      </w:r>
+      <w:r>
+        <w:rPr>
+          <w:rFonts w:asciiTheme="majorHAnsi" w:hAnsiTheme="majorHAnsi"/>
+        </w:rPr>
+        <w:t xml:space="preserve"> </w:t>
+      </w:r>
+      <w:hyperlink r:id="rId12" w:history="1">
+        <w:r>
+          <w:rPr>
+            <w:rStyle w:val="Hyperlink"/>
+            <w:rFonts w:asciiTheme="majorHAnsi" w:hAnsiTheme="majorHAnsi"/>
+          </w:rPr>
+          <w:t>https://erdogant.github.io/bnlearn/</w:t>
+        </w:r>
+      </w:hyperlink>
+      <w:r>
+        <w:rPr>
+          <w:rFonts w:asciiTheme="majorHAnsi" w:hAnsiTheme="majorHAnsi"/>
+        </w:rPr>
         <w:t>.</w:t>
-      </w:r>
-      <w:r>
-        <w:rPr>
-          <w:rFonts w:asciiTheme="majorHAnsi" w:hAnsiTheme="majorHAnsi"/>
-        </w:rPr>
-        <w:t xml:space="preserve"> </w:t>
       </w:r>
     </w:p>
     <w:p>
@@ -13228,7 +13611,15 @@
         <w:rPr>
           <w:rFonts w:asciiTheme="majorHAnsi" w:hAnsiTheme="majorHAnsi"/>
         </w:rPr>
-        <w:t xml:space="preserve"> (P</w:t>
+        <w:t xml:space="preserve"> (</w:t>
+      </w:r>
+      <w:r>
+        <w:rPr>
+          <w:rFonts w:asciiTheme="majorHAnsi" w:hAnsiTheme="majorHAnsi"/>
+          <w:i/>
+          <w:iCs/>
+        </w:rPr>
+        <w:t>P</w:t>
       </w:r>
       <w:r>
         <w:rPr>
@@ -13339,7 +13730,21 @@
         <w:rPr>
           <w:rFonts w:asciiTheme="majorHAnsi" w:hAnsiTheme="majorHAnsi"/>
         </w:rPr>
-        <w:t xml:space="preserve"> (P=</w:t>
+        <w:t xml:space="preserve"> (</w:t>
+      </w:r>
+      <w:r>
+        <w:rPr>
+          <w:rFonts w:asciiTheme="majorHAnsi" w:hAnsiTheme="majorHAnsi"/>
+          <w:i/>
+          <w:iCs/>
+        </w:rPr>
+        <w:t>P</w:t>
+      </w:r>
+      <w:r>
+        <w:rPr>
+          <w:rFonts w:asciiTheme="majorHAnsi" w:hAnsiTheme="majorHAnsi"/>
+        </w:rPr>
+        <w:t>=</w:t>
       </w:r>
       <w:r>
         <w:rPr>
@@ -14060,7 +14465,15 @@
         <w:rPr>
           <w:rFonts w:asciiTheme="majorHAnsi" w:hAnsiTheme="majorHAnsi"/>
         </w:rPr>
-        <w:t>60.3, P</w:t>
+        <w:t xml:space="preserve">60.3, </w:t>
+      </w:r>
+      <w:r>
+        <w:rPr>
+          <w:rFonts w:asciiTheme="majorHAnsi" w:hAnsiTheme="majorHAnsi"/>
+          <w:i/>
+          <w:iCs/>
+        </w:rPr>
+        <w:t>P</w:t>
       </w:r>
       <w:r>
         <w:rPr>
@@ -14085,7 +14498,14 @@
           <w:rFonts w:asciiTheme="majorHAnsi" w:hAnsiTheme="majorHAnsi"/>
           <w:vertAlign w:val="superscript"/>
         </w:rPr>
-        <w:t>-79</w:t>
+        <w:t>-</w:t>
+      </w:r>
+      <w:r>
+        <w:rPr>
+          <w:rFonts w:asciiTheme="majorHAnsi" w:hAnsiTheme="majorHAnsi"/>
+          <w:vertAlign w:val="superscript"/>
+        </w:rPr>
+        <w:t>79</w:t>
       </w:r>
       <w:r>
         <w:rPr>
@@ -14134,7 +14554,15 @@
         <w:rPr>
           <w:rFonts w:asciiTheme="majorHAnsi" w:hAnsiTheme="majorHAnsi"/>
         </w:rPr>
-        <w:t>8.1, P</w:t>
+        <w:t xml:space="preserve">8.1, </w:t>
+      </w:r>
+      <w:r>
+        <w:rPr>
+          <w:rFonts w:asciiTheme="majorHAnsi" w:hAnsiTheme="majorHAnsi"/>
+          <w:i/>
+          <w:iCs/>
+        </w:rPr>
+        <w:t>P</w:t>
       </w:r>
       <w:r>
         <w:rPr>
@@ -14213,7 +14641,15 @@
         <w:rPr>
           <w:rFonts w:asciiTheme="majorHAnsi" w:hAnsiTheme="majorHAnsi"/>
         </w:rPr>
-        <w:t xml:space="preserve"> (P</w:t>
+        <w:t xml:space="preserve"> (</w:t>
+      </w:r>
+      <w:r>
+        <w:rPr>
+          <w:rFonts w:asciiTheme="majorHAnsi" w:hAnsiTheme="majorHAnsi"/>
+          <w:i/>
+          <w:iCs/>
+        </w:rPr>
+        <w:t>P</w:t>
       </w:r>
       <w:r>
         <w:rPr>
@@ -14972,6 +15408,12 @@
           <w:rFonts w:asciiTheme="majorHAnsi" w:hAnsiTheme="majorHAnsi"/>
         </w:rPr>
         <w:t>, and developed the python code.</w:t>
+      </w:r>
+      <w:r>
+        <w:rPr>
+          <w:rFonts w:asciiTheme="majorHAnsi" w:hAnsiTheme="majorHAnsi"/>
+        </w:rPr>
+        <w:t xml:space="preserve"> </w:t>
       </w:r>
     </w:p>
     <w:p>
@@ -17001,7 +17443,7 @@
     </w:p>
     <w:p/>
     <w:sectPr>
-      <w:footerReference w:type="default" r:id="rId11"/>
+      <w:footerReference w:type="default" r:id="rId13"/>
       <w:pgSz w:w="11906" w:h="16838"/>
       <w:pgMar w:top="1417" w:right="1417" w:bottom="1417" w:left="1417" w:header="720" w:footer="720" w:gutter="0"/>
       <w:cols w:space="720"/>
@@ -18318,7 +18760,7 @@
 </file>
 
 <file path=customXml/itemProps1.xml><?xml version="1.0" encoding="utf-8"?>
-<ds:datastoreItem xmlns:ds="http://schemas.openxmlformats.org/officeDocument/2006/customXml" ds:itemID="{84CD841B-46C3-4F91-A08C-A77D2403E904}">
+<ds:datastoreItem xmlns:ds="http://schemas.openxmlformats.org/officeDocument/2006/customXml" ds:itemID="{ED01755F-EE93-4551-867E-73314F3BC04E}">
   <ds:schemaRefs>
     <ds:schemaRef ds:uri="http://schemas.openxmlformats.org/officeDocument/2006/bibliography"/>
   </ds:schemaRefs>

</xml_diff>